<commit_message>
backup out put screen chaneged in backup documentation
</commit_message>
<xml_diff>
--- a/Jenkins backup.docx
+++ b/Jenkins backup.docx
@@ -461,21 +461,26 @@
         <w:t xml:space="preserve">Step 7: after click </w:t>
       </w:r>
       <w:r>
-        <w:t>on Backup Hudson backup below window come and after completion of Jenkins backup  we will get the below message.</w:t>
-      </w:r>
+        <w:t xml:space="preserve">on Backup Hudson backup below window come and after completion of Jenkins </w:t>
+      </w:r>
+      <w:r>
+        <w:t>backup we</w:t>
+      </w:r>
+      <w:r>
+        <w:t xml:space="preserve"> will get the below message.</w:t>
+      </w:r>
+    </w:p>
+    <w:p>
       <w:bookmarkStart w:id="0" w:name="_GoBack"/>
-      <w:bookmarkEnd w:id="0"/>
-    </w:p>
-    <w:p>
       <w:r>
         <w:rPr>
           <w:noProof/>
         </w:rPr>
         <w:drawing>
-          <wp:inline distT="0" distB="0" distL="0" distR="0" wp14:anchorId="7A536E3A" wp14:editId="5FA82542">
+          <wp:inline distT="0" distB="0" distL="0" distR="0" wp14:anchorId="6E4A4615" wp14:editId="02A0CA24">
             <wp:extent cx="5943600" cy="3343275"/>
             <wp:effectExtent l="0" t="0" r="0" b="9525"/>
-            <wp:docPr id="9" name="Picture 9"/>
+            <wp:docPr id="10" name="Picture 10"/>
             <wp:cNvGraphicFramePr>
               <a:graphicFrameLocks xmlns:a="http://schemas.openxmlformats.org/drawingml/2006/main" noChangeAspect="1"/>
             </wp:cNvGraphicFramePr>
@@ -507,6 +512,7 @@
           </wp:inline>
         </w:drawing>
       </w:r>
+      <w:bookmarkEnd w:id="0"/>
     </w:p>
     <w:sectPr>
       <w:pgSz w:w="12240" w:h="15840"/>

</xml_diff>